<commit_message>
Saved Screenshots Word Doc?
</commit_message>
<xml_diff>
--- a/Lab_2/Lab2_G01_screenshots.docx
+++ b/Lab_2/Lab2_G01_screenshots.docx
@@ -8,9 +8,9 @@
           <w:noProof/>
         </w:rPr>
         <w:drawing>
-          <wp:inline distT="0" distB="0" distL="0" distR="0" wp14:anchorId="72831A76" wp14:editId="3AC52878">
-            <wp:extent cx="6650880" cy="1042587"/>
-            <wp:effectExtent l="0" t="0" r="0" b="5715"/>
+          <wp:inline distT="0" distB="0" distL="0" distR="0" wp14:anchorId="72831A76" wp14:editId="4E042350">
+            <wp:extent cx="8850294" cy="1387365"/>
+            <wp:effectExtent l="0" t="0" r="0" b="3810"/>
             <wp:docPr id="1" name="Picture 1" descr="A screenshot of a computer&#10;&#10;Description automatically generated with medium confidence"/>
             <wp:cNvGraphicFramePr>
               <a:graphicFrameLocks xmlns:a="http://schemas.openxmlformats.org/drawingml/2006/main" noChangeAspect="1"/>
@@ -31,7 +31,7 @@
                   <pic:spPr>
                     <a:xfrm>
                       <a:off x="0" y="0"/>
-                      <a:ext cx="6702394" cy="1050662"/>
+                      <a:ext cx="8979484" cy="1407617"/>
                     </a:xfrm>
                     <a:prstGeom prst="rect">
                       <a:avLst/>
@@ -44,16 +44,15 @@
         </w:drawing>
       </w:r>
     </w:p>
-    <w:p/>
     <w:p>
       <w:r>
         <w:rPr>
           <w:noProof/>
         </w:rPr>
         <w:drawing>
-          <wp:inline distT="0" distB="0" distL="0" distR="0" wp14:anchorId="75B8EB90" wp14:editId="61904B6A">
-            <wp:extent cx="6858000" cy="2722880"/>
-            <wp:effectExtent l="0" t="0" r="0" b="1270"/>
+          <wp:inline distT="0" distB="0" distL="0" distR="0" wp14:anchorId="75B8EB90" wp14:editId="4DA721A1">
+            <wp:extent cx="8762215" cy="3478924"/>
+            <wp:effectExtent l="0" t="0" r="1270" b="7620"/>
             <wp:docPr id="2" name="Picture 2" descr="A screenshot of a computer&#10;&#10;Description automatically generated with medium confidence"/>
             <wp:cNvGraphicFramePr>
               <a:graphicFrameLocks xmlns:a="http://schemas.openxmlformats.org/drawingml/2006/main" noChangeAspect="1"/>
@@ -74,7 +73,7 @@
                   <pic:spPr>
                     <a:xfrm>
                       <a:off x="0" y="0"/>
-                      <a:ext cx="6858000" cy="2722880"/>
+                      <a:ext cx="8783067" cy="3487203"/>
                     </a:xfrm>
                     <a:prstGeom prst="rect">
                       <a:avLst/>
@@ -89,7 +88,7 @@
     </w:p>
     <w:sectPr>
       <w:headerReference w:type="default" r:id="rId8"/>
-      <w:pgSz w:w="12240" w:h="15840"/>
+      <w:pgSz w:w="15840" w:h="12240" w:orient="landscape"/>
       <w:pgMar w:top="720" w:right="720" w:bottom="720" w:left="720" w:header="708" w:footer="708" w:gutter="0"/>
       <w:cols w:space="708"/>
       <w:docGrid w:linePitch="360"/>
@@ -170,9 +169,8 @@
         <w:sz w:val="20"/>
         <w:szCs w:val="20"/>
       </w:rPr>
-      <w:t xml:space="preserve">ENEL 453 Lab 2 Screenshots              Yahia </w:t>
+      <w:t>ENEL 453 Lab 2 Screenshots</w:t>
     </w:r>
-    <w:proofErr w:type="spellStart"/>
     <w:r>
       <w:rPr>
         <w:rFonts w:ascii="Times New Roman" w:hAnsi="Times New Roman" w:cs="Times New Roman"/>
@@ -182,9 +180,8 @@
         <w:sz w:val="20"/>
         <w:szCs w:val="20"/>
       </w:rPr>
-      <w:t>Abrini</w:t>
+      <w:t xml:space="preserve">                                                                                                   </w:t>
     </w:r>
-    <w:proofErr w:type="spellEnd"/>
     <w:r>
       <w:rPr>
         <w:rFonts w:ascii="Times New Roman" w:hAnsi="Times New Roman" w:cs="Times New Roman"/>
@@ -194,7 +191,18 @@
         <w:sz w:val="20"/>
         <w:szCs w:val="20"/>
       </w:rPr>
-      <w:t xml:space="preserve"> (30090288) / Bilal Dawood (</w:t>
+      <w:t xml:space="preserve"> </w:t>
+    </w:r>
+    <w:r>
+      <w:rPr>
+        <w:rFonts w:ascii="Times New Roman" w:hAnsi="Times New Roman" w:cs="Times New Roman"/>
+        <w:b/>
+        <w:bCs/>
+        <w:color w:val="000000"/>
+        <w:sz w:val="20"/>
+        <w:szCs w:val="20"/>
+      </w:rPr>
+      <w:t>   Yahia Abrini (30090288) / Bilal Dawood (</w:t>
     </w:r>
     <w:r>
       <w:rPr>

</xml_diff>